<commit_message>
New resumes and updated URLs for them
</commit_message>
<xml_diff>
--- a/seek/resumes/03-21-2021_Jay-Sprout_ID-Resume.docx
+++ b/seek/resumes/03-21-2021_Jay-Sprout_ID-Resume.docx
@@ -354,6 +354,12 @@
       <w:proofErr w:type="spellEnd"/>
       <w:r>
         <w:t xml:space="preserve"> </w:t>
+      </w:r>
+      <w:r>
+        <w:t>| Serious Games</w:t>
+      </w:r>
+      <w:r>
+        <w:t xml:space="preserve"> | Gamification</w:t>
       </w:r>
     </w:p>
     <w:p>

</xml_diff>